<commit_message>
Change amazon products photos to legal photos (mp3 and digital media players & personal casset players)
</commit_message>
<xml_diff>
--- a/images/electronics/portable sound & vision/mp3 and digital media players/all mp3 and digital media players.docx
+++ b/images/electronics/portable sound & vision/mp3 and digital media players/all mp3 and digital media players.docx
@@ -18,9 +18,9 @@
         <w:tblLook w:val="04A0" w:firstRow="1" w:lastRow="0" w:firstColumn="1" w:lastColumn="0" w:noHBand="0" w:noVBand="1"/>
       </w:tblPr>
       <w:tblGrid>
-        <w:gridCol w:w="675"/>
-        <w:gridCol w:w="6839"/>
-        <w:gridCol w:w="8329"/>
+        <w:gridCol w:w="643"/>
+        <w:gridCol w:w="7479"/>
+        <w:gridCol w:w="7721"/>
       </w:tblGrid>
       <w:tr>
         <w:tc>
@@ -74,6 +74,57 @@
               </w:rPr>
               <w:t>Digital Voice Recorder, Voice Activated Recorder with Playback, Keyring Design Mini MP3 HD Noise Reduction Audio Recording Device for Lectures Meetings Dictaphone Sound Tape Record (32GB)</w:t>
             </w:r>
+          </w:p>
+          <w:p>
+            <w:pPr>
+              <w:spacing w:line="276" w:lineRule="auto"/>
+              <w:rPr>
+                <w:rFonts w:ascii="Leelawadee" w:hAnsi="Leelawadee" w:cs="Leelawadee"/>
+                <w:sz w:val="26"/>
+                <w:szCs w:val="26"/>
+              </w:rPr>
+            </w:pPr>
+          </w:p>
+          <w:p>
+            <w:pPr>
+              <w:spacing w:line="276" w:lineRule="auto"/>
+              <w:rPr>
+                <w:rFonts w:ascii="Leelawadee" w:hAnsi="Leelawadee" w:cs="Leelawadee"/>
+                <w:sz w:val="26"/>
+                <w:szCs w:val="26"/>
+              </w:rPr>
+            </w:pPr>
+            <w:hyperlink r:id="rId5" w:history="1">
+              <w:r>
+                <w:rPr>
+                  <w:rStyle w:val="Hyperlink"/>
+                  <w:rFonts w:ascii="Leelawadee" w:hAnsi="Leelawadee" w:cs="Leelawadee"/>
+                  <w:sz w:val="26"/>
+                  <w:szCs w:val="26"/>
+                </w:rPr>
+                <w:t>https://pixabay.com/photos/headphones-in-ear-mp3-music-audio-2737023/</w:t>
+              </w:r>
+            </w:hyperlink>
+          </w:p>
+          <w:p>
+            <w:pPr>
+              <w:spacing w:line="276" w:lineRule="auto"/>
+              <w:rPr>
+                <w:rFonts w:ascii="Leelawadee" w:hAnsi="Leelawadee" w:cs="Leelawadee"/>
+                <w:sz w:val="26"/>
+                <w:szCs w:val="26"/>
+              </w:rPr>
+            </w:pPr>
+          </w:p>
+          <w:p>
+            <w:pPr>
+              <w:spacing w:line="276" w:lineRule="auto"/>
+              <w:rPr>
+                <w:rFonts w:ascii="Leelawadee" w:hAnsi="Leelawadee" w:cs="Leelawadee"/>
+                <w:sz w:val="26"/>
+                <w:szCs w:val="26"/>
+              </w:rPr>
+            </w:pPr>
           </w:p>
         </w:tc>
         <w:tc>
@@ -582,6 +633,47 @@
               <w:t xml:space="preserve"> Lossless Sound, Support up to 128GB</w:t>
             </w:r>
           </w:p>
+          <w:p>
+            <w:pPr>
+              <w:spacing w:line="276" w:lineRule="auto"/>
+              <w:rPr>
+                <w:rFonts w:ascii="Leelawadee" w:hAnsi="Leelawadee" w:cs="Leelawadee"/>
+                <w:sz w:val="26"/>
+                <w:szCs w:val="26"/>
+              </w:rPr>
+            </w:pPr>
+          </w:p>
+          <w:p>
+            <w:pPr>
+              <w:spacing w:line="276" w:lineRule="auto"/>
+              <w:rPr>
+                <w:rFonts w:ascii="Leelawadee" w:hAnsi="Leelawadee" w:cs="Leelawadee"/>
+                <w:sz w:val="16"/>
+                <w:szCs w:val="16"/>
+              </w:rPr>
+            </w:pPr>
+            <w:hyperlink r:id="rId6" w:anchor="fromView=image_search_similar&amp;page=1&amp;position=0&amp;uuid=d7777a29-72b5-43f0-8f42-fdc2cacd5e38" w:history="1">
+              <w:r>
+                <w:rPr>
+                  <w:rStyle w:val="Hyperlink"/>
+                  <w:rFonts w:ascii="Leelawadee" w:hAnsi="Leelawadee" w:cs="Leelawadee"/>
+                  <w:sz w:val="16"/>
+                  <w:szCs w:val="16"/>
+                </w:rPr>
+                <w:t>https://www.freepik.com/free-psd/mp3-player-isolated-transparent-background_134489022.htm#fromView=image_search_similar&amp;page=1&amp;position=0&amp;uuid=d7777a29-72b5-43f0-8f42-fdc2cacd5e38</w:t>
+              </w:r>
+            </w:hyperlink>
+          </w:p>
+          <w:p>
+            <w:pPr>
+              <w:spacing w:line="276" w:lineRule="auto"/>
+              <w:rPr>
+                <w:rFonts w:ascii="Leelawadee" w:hAnsi="Leelawadee" w:cs="Leelawadee"/>
+                <w:sz w:val="26"/>
+                <w:szCs w:val="26"/>
+              </w:rPr>
+            </w:pPr>
+          </w:p>
         </w:tc>
         <w:tc>
           <w:tcPr>
@@ -607,8 +699,6 @@
               </w:rPr>
               <w:t>EGP3,899.00</w:t>
             </w:r>
-            <w:bookmarkStart w:id="0" w:name="_GoBack"/>
-            <w:bookmarkEnd w:id="0"/>
           </w:p>
           <w:p>
             <w:pPr>
@@ -1002,6 +1092,61 @@
               <w:t>Crystal Magic Ball Stage Light with Mp3 Player, USB, SD, Bluetooth</w:t>
             </w:r>
           </w:p>
+          <w:p>
+            <w:pPr>
+              <w:spacing w:line="276" w:lineRule="auto"/>
+              <w:jc w:val="both"/>
+              <w:rPr>
+                <w:rFonts w:ascii="Leelawadee" w:hAnsi="Leelawadee" w:cs="Leelawadee"/>
+                <w:sz w:val="26"/>
+                <w:szCs w:val="26"/>
+              </w:rPr>
+            </w:pPr>
+          </w:p>
+          <w:p>
+            <w:pPr>
+              <w:spacing w:line="276" w:lineRule="auto"/>
+              <w:jc w:val="both"/>
+              <w:rPr>
+                <w:rFonts w:ascii="Leelawadee" w:hAnsi="Leelawadee" w:cs="Leelawadee"/>
+                <w:sz w:val="26"/>
+                <w:szCs w:val="26"/>
+              </w:rPr>
+            </w:pPr>
+            <w:hyperlink r:id="rId7" w:history="1">
+              <w:r>
+                <w:rPr>
+                  <w:rStyle w:val="Hyperlink"/>
+                  <w:rFonts w:ascii="Leelawadee" w:hAnsi="Leelawadee" w:cs="Leelawadee"/>
+                  <w:sz w:val="26"/>
+                  <w:szCs w:val="26"/>
+                </w:rPr>
+                <w:t>https://pixabay.com/photos/i-pod-mp3-player-in-ears-headphones-1750544/</w:t>
+              </w:r>
+            </w:hyperlink>
+          </w:p>
+          <w:p>
+            <w:pPr>
+              <w:spacing w:line="276" w:lineRule="auto"/>
+              <w:jc w:val="both"/>
+              <w:rPr>
+                <w:rFonts w:ascii="Leelawadee" w:hAnsi="Leelawadee" w:cs="Leelawadee"/>
+                <w:sz w:val="26"/>
+                <w:szCs w:val="26"/>
+              </w:rPr>
+            </w:pPr>
+          </w:p>
+          <w:p>
+            <w:pPr>
+              <w:spacing w:line="276" w:lineRule="auto"/>
+              <w:jc w:val="both"/>
+              <w:rPr>
+                <w:rFonts w:ascii="Leelawadee" w:hAnsi="Leelawadee" w:cs="Leelawadee"/>
+                <w:sz w:val="26"/>
+                <w:szCs w:val="26"/>
+              </w:rPr>
+            </w:pPr>
+          </w:p>
         </w:tc>
         <w:tc>
           <w:tcPr>
@@ -1257,15 +1402,14 @@
                 <w:sz w:val="26"/>
                 <w:szCs w:val="26"/>
               </w:rPr>
-              <w:t>Are batteries included?</w:t>
-            </w:r>
-            <w:r>
-              <w:rPr>
-                <w:rFonts w:ascii="Leelawadee" w:hAnsi="Leelawadee" w:cs="Leelawadee"/>
-                <w:sz w:val="26"/>
-                <w:szCs w:val="26"/>
-              </w:rPr>
-              <w:tab/>
+              <w:t xml:space="preserve">Are batteries included? </w:t>
+            </w:r>
+            <w:r>
+              <w:rPr>
+                <w:rFonts w:ascii="Leelawadee" w:hAnsi="Leelawadee" w:cs="Leelawadee"/>
+                <w:sz w:val="26"/>
+                <w:szCs w:val="26"/>
+              </w:rPr>
               <w:t>No</w:t>
             </w:r>
           </w:p>
@@ -1446,6 +1590,59 @@
               <w:t>AGPTEK 32GB MP3 Player with Bluetooth 5.0, 2.4" Curved Screen Portable Music Player with Speaker Lossless Sound with FM Radio, Voice Recorder, Supports up to 128GB, Black</w:t>
             </w:r>
           </w:p>
+          <w:p>
+            <w:pPr>
+              <w:spacing w:line="276" w:lineRule="auto"/>
+              <w:rPr>
+                <w:rFonts w:ascii="Leelawadee" w:hAnsi="Leelawadee" w:cs="Leelawadee"/>
+                <w:sz w:val="26"/>
+                <w:szCs w:val="26"/>
+              </w:rPr>
+            </w:pPr>
+          </w:p>
+          <w:p>
+            <w:pPr>
+              <w:spacing w:line="276" w:lineRule="auto"/>
+              <w:rPr>
+                <w:rFonts w:ascii="Leelawadee" w:hAnsi="Leelawadee" w:cs="Leelawadee"/>
+                <w:sz w:val="26"/>
+                <w:szCs w:val="26"/>
+              </w:rPr>
+            </w:pPr>
+            <w:hyperlink r:id="rId8" w:history="1">
+              <w:r>
+                <w:rPr>
+                  <w:rStyle w:val="Hyperlink"/>
+                  <w:rFonts w:ascii="Leelawadee" w:hAnsi="Leelawadee" w:cs="Leelawadee"/>
+                  <w:sz w:val="26"/>
+                  <w:szCs w:val="26"/>
+                </w:rPr>
+                <w:t>https://pixabay.com/photos/ipod-music-mp3-player-songs-1428165/</w:t>
+              </w:r>
+            </w:hyperlink>
+          </w:p>
+          <w:p>
+            <w:pPr>
+              <w:spacing w:line="276" w:lineRule="auto"/>
+              <w:rPr>
+                <w:rFonts w:ascii="Leelawadee" w:hAnsi="Leelawadee" w:cs="Leelawadee"/>
+                <w:sz w:val="26"/>
+                <w:szCs w:val="26"/>
+              </w:rPr>
+            </w:pPr>
+          </w:p>
+          <w:p>
+            <w:pPr>
+              <w:spacing w:line="276" w:lineRule="auto"/>
+              <w:rPr>
+                <w:rFonts w:ascii="Leelawadee" w:hAnsi="Leelawadee" w:cs="Leelawadee"/>
+                <w:sz w:val="26"/>
+                <w:szCs w:val="26"/>
+              </w:rPr>
+            </w:pPr>
+            <w:bookmarkStart w:id="0" w:name="_GoBack"/>
+            <w:bookmarkEnd w:id="0"/>
+          </w:p>
         </w:tc>
         <w:tc>
           <w:tcPr>
@@ -2412,17 +2609,69 @@
                 <w:sz w:val="26"/>
                 <w:szCs w:val="26"/>
               </w:rPr>
-              <w:t xml:space="preserve">AGPTEK MP3 Player with Bluetooth 5.3, 2.4" TFT Screen Music Player 32GB Portable with Speaker Lossless Sound with FM Radio, Voice Recorder, Supports up to 128GB, </w:t>
-            </w:r>
-            <w:r>
-              <w:rPr>
-                <w:rFonts w:ascii="Leelawadee" w:hAnsi="Leelawadee" w:cs="Leelawadee"/>
-                <w:sz w:val="26"/>
-                <w:szCs w:val="26"/>
-              </w:rPr>
-              <w:lastRenderedPageBreak/>
-              <w:t>Black</w:t>
-            </w:r>
+              <w:t>AGPTEK MP3 Player with Bluetooth 5.3, 2.4" TFT Screen Music Player 32GB Portable with Speaker Lossless Sound with FM Radio, Voice Recorder, Supports up to 128GB, Black</w:t>
+            </w:r>
+          </w:p>
+          <w:p>
+            <w:pPr>
+              <w:spacing w:line="276" w:lineRule="auto"/>
+              <w:rPr>
+                <w:rFonts w:ascii="Leelawadee" w:hAnsi="Leelawadee" w:cs="Leelawadee"/>
+                <w:sz w:val="26"/>
+                <w:szCs w:val="26"/>
+              </w:rPr>
+            </w:pPr>
+          </w:p>
+          <w:p>
+            <w:pPr>
+              <w:spacing w:line="276" w:lineRule="auto"/>
+              <w:rPr>
+                <w:rFonts w:ascii="Leelawadee" w:hAnsi="Leelawadee" w:cs="Leelawadee"/>
+                <w:sz w:val="26"/>
+                <w:szCs w:val="26"/>
+              </w:rPr>
+            </w:pPr>
+            <w:hyperlink r:id="rId9" w:history="1">
+              <w:r>
+                <w:rPr>
+                  <w:rStyle w:val="Hyperlink"/>
+                  <w:rFonts w:ascii="Leelawadee" w:hAnsi="Leelawadee" w:cs="Leelawadee"/>
+                  <w:sz w:val="26"/>
+                  <w:szCs w:val="26"/>
+                </w:rPr>
+                <w:t>https://pixabay.com/photos/mp3-player-mp3-music-audio-player-270977/</w:t>
+              </w:r>
+            </w:hyperlink>
+          </w:p>
+          <w:p>
+            <w:pPr>
+              <w:spacing w:line="276" w:lineRule="auto"/>
+              <w:rPr>
+                <w:rFonts w:ascii="Leelawadee" w:hAnsi="Leelawadee" w:cs="Leelawadee"/>
+                <w:sz w:val="26"/>
+                <w:szCs w:val="26"/>
+              </w:rPr>
+            </w:pPr>
+          </w:p>
+          <w:p>
+            <w:pPr>
+              <w:spacing w:line="276" w:lineRule="auto"/>
+              <w:rPr>
+                <w:rFonts w:ascii="Leelawadee" w:hAnsi="Leelawadee" w:cs="Leelawadee"/>
+                <w:sz w:val="26"/>
+                <w:szCs w:val="26"/>
+              </w:rPr>
+            </w:pPr>
+          </w:p>
+          <w:p>
+            <w:pPr>
+              <w:spacing w:line="276" w:lineRule="auto"/>
+              <w:rPr>
+                <w:rFonts w:ascii="Leelawadee" w:hAnsi="Leelawadee" w:cs="Leelawadee"/>
+                <w:sz w:val="26"/>
+                <w:szCs w:val="26"/>
+              </w:rPr>
+            </w:pPr>
           </w:p>
         </w:tc>
         <w:tc>
@@ -2931,25 +3180,7 @@
                 <w:sz w:val="26"/>
                 <w:szCs w:val="26"/>
               </w:rPr>
-              <w:t xml:space="preserve"> screen with a resolution of 240 x 320, bringing a clear and beautiful display</w:t>
-            </w:r>
-          </w:p>
-          <w:p>
-            <w:pPr>
-              <w:spacing w:line="276" w:lineRule="auto"/>
-              <w:rPr>
-                <w:rFonts w:ascii="Leelawadee" w:hAnsi="Leelawadee" w:cs="Leelawadee"/>
-                <w:sz w:val="26"/>
-                <w:szCs w:val="26"/>
-              </w:rPr>
-            </w:pPr>
-            <w:r>
-              <w:rPr>
-                <w:rFonts w:ascii="Leelawadee" w:hAnsi="Leelawadee" w:cs="Leelawadee"/>
-                <w:sz w:val="26"/>
-                <w:szCs w:val="26"/>
-              </w:rPr>
-              <w:t xml:space="preserve">HIFI LOSSLESS SOUND &amp; SPORTS PARTNER: With a professional audio </w:t>
+              <w:t xml:space="preserve"> </w:t>
             </w:r>
             <w:r>
               <w:rPr>
@@ -2958,7 +3189,25 @@
                 <w:szCs w:val="26"/>
               </w:rPr>
               <w:lastRenderedPageBreak/>
-              <w:t xml:space="preserve">decoding chip, smart noise reduction chip and mature </w:t>
+              <w:t>screen with a resolution of 240 x 320, bringing a clear and beautiful display</w:t>
+            </w:r>
+          </w:p>
+          <w:p>
+            <w:pPr>
+              <w:spacing w:line="276" w:lineRule="auto"/>
+              <w:rPr>
+                <w:rFonts w:ascii="Leelawadee" w:hAnsi="Leelawadee" w:cs="Leelawadee"/>
+                <w:sz w:val="26"/>
+                <w:szCs w:val="26"/>
+              </w:rPr>
+            </w:pPr>
+            <w:r>
+              <w:rPr>
+                <w:rFonts w:ascii="Leelawadee" w:hAnsi="Leelawadee" w:cs="Leelawadee"/>
+                <w:sz w:val="26"/>
+                <w:szCs w:val="26"/>
+              </w:rPr>
+              <w:t xml:space="preserve">HIFI LOSSLESS SOUND &amp; SPORTS PARTNER: With a professional audio decoding chip, smart noise reduction chip and mature </w:t>
             </w:r>
             <w:proofErr w:type="spellStart"/>
             <w:r>
@@ -3529,6 +3778,17 @@
       </w:tblBorders>
     </w:tblPr>
   </w:style>
+  <w:style w:type="character" w:styleId="Hyperlink">
+    <w:name w:val="Hyperlink"/>
+    <w:basedOn w:val="DefaultParagraphFont"/>
+    <w:uiPriority w:val="99"/>
+    <w:unhideWhenUsed/>
+    <w:rsid w:val="00507D28"/>
+    <w:rPr>
+      <w:color w:val="0563C1" w:themeColor="hyperlink"/>
+      <w:u w:val="single"/>
+    </w:rPr>
+  </w:style>
 </w:styles>
 </file>
 
@@ -3798,7 +4058,7 @@
 </file>
 
 <file path=customXml/itemProps1.xml><?xml version="1.0" encoding="utf-8"?>
-<ds:datastoreItem xmlns:ds="http://schemas.openxmlformats.org/officeDocument/2006/customXml" ds:itemID="{872C7708-FE33-4E8E-B06A-10B292431235}">
+<ds:datastoreItem xmlns:ds="http://schemas.openxmlformats.org/officeDocument/2006/customXml" ds:itemID="{ABF03D27-3A95-44E3-9767-338B96CDC554}">
   <ds:schemaRefs>
     <ds:schemaRef ds:uri="http://schemas.openxmlformats.org/officeDocument/2006/bibliography"/>
   </ds:schemaRefs>

</xml_diff>